<commit_message>
added graphics used in phase product dependencies graph / removed errant document status info in same
</commit_message>
<xml_diff>
--- a/source/reference_documents/secondary_documents/general/Understanding the Phase Product Dependencies Graph/Understanding the Phase Product Dependencies Graph.docx
+++ b/source/reference_documents/secondary_documents/general/Understanding the Phase Product Dependencies Graph/Understanding the Phase Product Dependencies Graph.docx
@@ -23,7 +23,10 @@
     </w:p>
     <w:p>
       <w:r>
-        <w:t>Version 2</w:t>
+        <w:t xml:space="preserve">Version </w:t>
+      </w:r>
+      <w:r>
+        <w:t>3</w:t>
       </w:r>
     </w:p>
     <w:p>
@@ -43,7 +46,7 @@
         <w:rPr>
           <w:noProof/>
         </w:rPr>
-        <w:t>5/26/21 12:18 PM</w:t>
+        <w:t>7/15/21 8:29 AM</w:t>
       </w:r>
       <w:r>
         <w:fldChar w:fldCharType="end"/>
@@ -182,38 +185,6 @@
       </w:pPr>
       <w:bookmarkStart w:id="4" w:name="_ka2wojif16d2" w:colFirst="0" w:colLast="0"/>
       <w:bookmarkEnd w:id="4"/>
-      <w:r>
-        <w:t>Document Status</w:t>
-      </w:r>
-    </w:p>
-    <w:p>
-      <w:pPr>
-        <w:jc w:val="both"/>
-      </w:pPr>
-      <w:r>
-        <w:rPr>
-          <w:highlight w:val="yellow"/>
-        </w:rPr>
-        <w:t>Pending certification</w:t>
-      </w:r>
-      <w:r>
-        <w:rPr>
-          <w:highlight w:val="yellow"/>
-        </w:rPr>
-        <w:t xml:space="preserve"> body</w:t>
-      </w:r>
-      <w:r>
-        <w:rPr>
-          <w:highlight w:val="yellow"/>
-        </w:rPr>
-        <w:t xml:space="preserve"> review</w:t>
-      </w:r>
-    </w:p>
-    <w:p>
-      <w:pPr>
-        <w:pStyle w:val="Heading1"/>
-        <w:jc w:val="both"/>
-      </w:pPr>
       <w:r>
         <w:t>License</w:t>
       </w:r>
@@ -442,14 +413,27 @@
       <w:r>
         <w:t xml:space="preserve">Figure </w:t>
       </w:r>
-      <w:fldSimple w:instr=" SEQ Figure \* ARABIC ">
-        <w:r>
-          <w:rPr>
-            <w:noProof/>
-          </w:rPr>
-          <w:t>1</w:t>
-        </w:r>
-      </w:fldSimple>
+      <w:r>
+        <w:fldChar w:fldCharType="begin"/>
+      </w:r>
+      <w:r>
+        <w:instrText xml:space="preserve"> SEQ Figure \* ARABIC </w:instrText>
+      </w:r>
+      <w:r>
+        <w:fldChar w:fldCharType="separate"/>
+      </w:r>
+      <w:r>
+        <w:rPr>
+          <w:noProof/>
+        </w:rPr>
+        <w:t>1</w:t>
+      </w:r>
+      <w:r>
+        <w:rPr>
+          <w:noProof/>
+        </w:rPr>
+        <w:fldChar w:fldCharType="end"/>
+      </w:r>
       <w:r>
         <w:t xml:space="preserve"> - Use of document ISO flowchart symbol</w:t>
       </w:r>
@@ -545,14 +529,30 @@
       <w:r>
         <w:t xml:space="preserve">Figure </w:t>
       </w:r>
-      <w:fldSimple w:instr=" SEQ Figure \* ARABIC ">
-        <w:r>
-          <w:rPr>
-            <w:noProof/>
-          </w:rPr>
-          <w:t>2</w:t>
-        </w:r>
-      </w:fldSimple>
+      <w:r>
+        <w:fldChar w:fldCharType="begin"/>
+      </w:r>
+      <w:r>
+        <w:instrText xml:space="preserve"> SEQ Figure \* ARAB</w:instrText>
+      </w:r>
+      <w:r>
+        <w:instrText xml:space="preserve">IC </w:instrText>
+      </w:r>
+      <w:r>
+        <w:fldChar w:fldCharType="separate"/>
+      </w:r>
+      <w:r>
+        <w:rPr>
+          <w:noProof/>
+        </w:rPr>
+        <w:t>2</w:t>
+      </w:r>
+      <w:r>
+        <w:rPr>
+          <w:noProof/>
+        </w:rPr>
+        <w:fldChar w:fldCharType="end"/>
+      </w:r>
       <w:r>
         <w:t xml:space="preserve"> - Use of data file / database ISO flowchart symbol</w:t>
       </w:r>
@@ -654,14 +654,27 @@
       <w:r>
         <w:t xml:space="preserve">Figure </w:t>
       </w:r>
-      <w:fldSimple w:instr=" SEQ Figure \* ARABIC ">
-        <w:r>
-          <w:rPr>
-            <w:noProof/>
-          </w:rPr>
-          <w:t>3</w:t>
-        </w:r>
-      </w:fldSimple>
+      <w:r>
+        <w:fldChar w:fldCharType="begin"/>
+      </w:r>
+      <w:r>
+        <w:instrText xml:space="preserve"> SEQ Figure \* ARABIC </w:instrText>
+      </w:r>
+      <w:r>
+        <w:fldChar w:fldCharType="separate"/>
+      </w:r>
+      <w:r>
+        <w:rPr>
+          <w:noProof/>
+        </w:rPr>
+        <w:t>3</w:t>
+      </w:r>
+      <w:r>
+        <w:rPr>
+          <w:noProof/>
+        </w:rPr>
+        <w:fldChar w:fldCharType="end"/>
+      </w:r>
       <w:r>
         <w:t xml:space="preserve"> - Use of decision ISO flowchart symbol</w:t>
       </w:r>
@@ -754,14 +767,27 @@
       <w:r>
         <w:t xml:space="preserve">Figure </w:t>
       </w:r>
-      <w:fldSimple w:instr=" SEQ Figure \* ARABIC ">
-        <w:r>
-          <w:rPr>
-            <w:noProof/>
-          </w:rPr>
-          <w:t>4</w:t>
-        </w:r>
-      </w:fldSimple>
+      <w:r>
+        <w:fldChar w:fldCharType="begin"/>
+      </w:r>
+      <w:r>
+        <w:instrText xml:space="preserve"> SEQ Figure \* ARABIC </w:instrText>
+      </w:r>
+      <w:r>
+        <w:fldChar w:fldCharType="separate"/>
+      </w:r>
+      <w:r>
+        <w:rPr>
+          <w:noProof/>
+        </w:rPr>
+        <w:t>4</w:t>
+      </w:r>
+      <w:r>
+        <w:rPr>
+          <w:noProof/>
+        </w:rPr>
+        <w:fldChar w:fldCharType="end"/>
+      </w:r>
       <w:r>
         <w:t xml:space="preserve"> - Use of flowline ISO flowchart symbol</w:t>
       </w:r>
@@ -949,14 +975,27 @@
       <w:r>
         <w:t xml:space="preserve">Figure </w:t>
       </w:r>
-      <w:fldSimple w:instr=" SEQ Figure \* ARABIC ">
-        <w:r>
-          <w:rPr>
-            <w:noProof/>
-          </w:rPr>
-          <w:t>5</w:t>
-        </w:r>
-      </w:fldSimple>
+      <w:r>
+        <w:fldChar w:fldCharType="begin"/>
+      </w:r>
+      <w:r>
+        <w:instrText xml:space="preserve"> SEQ Figure \* ARABIC </w:instrText>
+      </w:r>
+      <w:r>
+        <w:fldChar w:fldCharType="separate"/>
+      </w:r>
+      <w:r>
+        <w:rPr>
+          <w:noProof/>
+        </w:rPr>
+        <w:t>5</w:t>
+      </w:r>
+      <w:r>
+        <w:rPr>
+          <w:noProof/>
+        </w:rPr>
+        <w:fldChar w:fldCharType="end"/>
+      </w:r>
       <w:r>
         <w:t xml:space="preserve"> - Use of ISO off-page connector flowchart symbol</w:t>
       </w:r>
@@ -1072,14 +1111,27 @@
       <w:r>
         <w:t xml:space="preserve">Figure </w:t>
       </w:r>
-      <w:fldSimple w:instr=" SEQ Figure \* ARABIC ">
-        <w:r>
-          <w:rPr>
-            <w:noProof/>
-          </w:rPr>
-          <w:t>6</w:t>
-        </w:r>
-      </w:fldSimple>
+      <w:r>
+        <w:fldChar w:fldCharType="begin"/>
+      </w:r>
+      <w:r>
+        <w:instrText xml:space="preserve"> SEQ Figure \* ARABIC </w:instrText>
+      </w:r>
+      <w:r>
+        <w:fldChar w:fldCharType="separate"/>
+      </w:r>
+      <w:r>
+        <w:rPr>
+          <w:noProof/>
+        </w:rPr>
+        <w:t>6</w:t>
+      </w:r>
+      <w:r>
+        <w:rPr>
+          <w:noProof/>
+        </w:rPr>
+        <w:fldChar w:fldCharType="end"/>
+      </w:r>
       <w:r>
         <w:t xml:space="preserve"> - Use of ISO</w:t>
       </w:r>
@@ -1247,14 +1299,27 @@
       <w:r>
         <w:t xml:space="preserve">Figure </w:t>
       </w:r>
-      <w:fldSimple w:instr=" SEQ Figure \* ARABIC ">
-        <w:r>
-          <w:rPr>
-            <w:noProof/>
-          </w:rPr>
-          <w:t>7</w:t>
-        </w:r>
-      </w:fldSimple>
+      <w:r>
+        <w:fldChar w:fldCharType="begin"/>
+      </w:r>
+      <w:r>
+        <w:instrText xml:space="preserve"> SEQ Figure \* ARABIC </w:instrText>
+      </w:r>
+      <w:r>
+        <w:fldChar w:fldCharType="separate"/>
+      </w:r>
+      <w:r>
+        <w:rPr>
+          <w:noProof/>
+        </w:rPr>
+        <w:t>7</w:t>
+      </w:r>
+      <w:r>
+        <w:rPr>
+          <w:noProof/>
+        </w:rPr>
+        <w:fldChar w:fldCharType="end"/>
+      </w:r>
       <w:r>
         <w:t xml:space="preserve"> - Use of color to denote primary ownership</w:t>
       </w:r>
@@ -1373,14 +1438,27 @@
       <w:r>
         <w:t xml:space="preserve">Figure </w:t>
       </w:r>
-      <w:fldSimple w:instr=" SEQ Figure \* ARABIC ">
-        <w:r>
-          <w:rPr>
-            <w:noProof/>
-          </w:rPr>
-          <w:t>8</w:t>
-        </w:r>
-      </w:fldSimple>
+      <w:r>
+        <w:fldChar w:fldCharType="begin"/>
+      </w:r>
+      <w:r>
+        <w:instrText xml:space="preserve"> SEQ Figure \* ARABIC </w:instrText>
+      </w:r>
+      <w:r>
+        <w:fldChar w:fldCharType="separate"/>
+      </w:r>
+      <w:r>
+        <w:rPr>
+          <w:noProof/>
+        </w:rPr>
+        <w:t>8</w:t>
+      </w:r>
+      <w:r>
+        <w:rPr>
+          <w:noProof/>
+        </w:rPr>
+        <w:fldChar w:fldCharType="end"/>
+      </w:r>
       <w:r>
         <w:t xml:space="preserve"> - Use of color to denote AVCDL phase requirement number</w:t>
       </w:r>
@@ -1480,14 +1558,27 @@
       <w:r>
         <w:t xml:space="preserve">Figure </w:t>
       </w:r>
-      <w:fldSimple w:instr=" SEQ Figure \* ARABIC ">
-        <w:r>
-          <w:rPr>
-            <w:noProof/>
-          </w:rPr>
-          <w:t>9</w:t>
-        </w:r>
-      </w:fldSimple>
+      <w:r>
+        <w:fldChar w:fldCharType="begin"/>
+      </w:r>
+      <w:r>
+        <w:instrText xml:space="preserve"> SEQ Figure \* ARABIC </w:instrText>
+      </w:r>
+      <w:r>
+        <w:fldChar w:fldCharType="separate"/>
+      </w:r>
+      <w:r>
+        <w:rPr>
+          <w:noProof/>
+        </w:rPr>
+        <w:t>9</w:t>
+      </w:r>
+      <w:r>
+        <w:rPr>
+          <w:noProof/>
+        </w:rPr>
+        <w:fldChar w:fldCharType="end"/>
+      </w:r>
       <w:r>
         <w:t xml:space="preserve"> - Color use to denote off-</w:t>
       </w:r>

</xml_diff>